<commit_message>
Dood aan de ;
</commit_message>
<xml_diff>
--- a/Concept/Keuzeverantwoording.docx
+++ b/Concept/Keuzeverantwoording.docx
@@ -13,7 +13,10 @@
         <w:t>verantwoording</w:t>
       </w:r>
       <w:r>
-        <w:t xml:space="preserve">; Bakkerij </w:t>
+        <w:t>:</w:t>
+      </w:r>
+      <w:r>
+        <w:t xml:space="preserve"> Bakkerij </w:t>
       </w:r>
       <w:proofErr w:type="spellStart"/>
       <w:r>
@@ -34,7 +37,14 @@
           <w:sz w:val="32"/>
           <w:szCs w:val="32"/>
         </w:rPr>
-        <w:t xml:space="preserve">Concept 1; Bakkerij </w:t>
+        <w:t>Concept 1:</w:t>
+      </w:r>
+      <w:r>
+        <w:rPr>
+          <w:sz w:val="32"/>
+          <w:szCs w:val="32"/>
+        </w:rPr>
+        <w:t xml:space="preserve"> Bakkerij </w:t>
       </w:r>
       <w:proofErr w:type="spellStart"/>
       <w:r>
@@ -226,12 +236,7 @@
       </w:r>
       <w:proofErr w:type="spellEnd"/>
       <w:r>
-        <w:t xml:space="preserve"> moeilijk </w:t>
-      </w:r>
-      <w:bookmarkStart w:id="0" w:name="_GoBack"/>
-      <w:bookmarkEnd w:id="0"/>
-      <w:r>
-        <w:t>te verwerken</w:t>
+        <w:t xml:space="preserve"> moeilijk te verwerken</w:t>
       </w:r>
       <w:r>
         <w:t>, maar geen hoge prioriteit voor deze versie</w:t>
@@ -257,7 +262,14 @@
           <w:sz w:val="32"/>
           <w:szCs w:val="32"/>
         </w:rPr>
-        <w:t>2; Keukenstrijd</w:t>
+        <w:t>2:</w:t>
+      </w:r>
+      <w:r>
+        <w:rPr>
+          <w:sz w:val="32"/>
+          <w:szCs w:val="32"/>
+        </w:rPr>
+        <w:t xml:space="preserve"> Keukenstrijd</w:t>
       </w:r>
     </w:p>
     <w:p>
@@ -267,6 +279,8 @@
       <w:r>
         <w:t>Voor:</w:t>
       </w:r>
+      <w:bookmarkStart w:id="0" w:name="_GoBack"/>
+      <w:bookmarkEnd w:id="0"/>
     </w:p>
     <w:p>
       <w:pPr>
@@ -395,7 +409,14 @@
           <w:sz w:val="32"/>
           <w:szCs w:val="32"/>
         </w:rPr>
-        <w:t>Concept 3; Codekraker</w:t>
+        <w:t>Concept 3:</w:t>
+      </w:r>
+      <w:r>
+        <w:rPr>
+          <w:sz w:val="32"/>
+          <w:szCs w:val="32"/>
+        </w:rPr>
+        <w:t xml:space="preserve"> Codekraker</w:t>
       </w:r>
     </w:p>
     <w:p>
@@ -433,10 +454,7 @@
         </w:numPr>
       </w:pPr>
       <w:r>
-        <w:t>Het is zowel voor jongens als meisjes</w:t>
-      </w:r>
-      <w:r>
-        <w:t>, maar neigt meer naar jongens</w:t>
+        <w:t>Het is zowel voor jongens als meisjes, maar neigt meer naar jongens</w:t>
       </w:r>
     </w:p>
     <w:p>
@@ -492,16 +510,7 @@
         </w:numPr>
       </w:pPr>
       <w:r>
-        <w:t>S</w:t>
-      </w:r>
-      <w:r>
-        <w:t>ommen</w:t>
-      </w:r>
-      <w:r>
-        <w:t xml:space="preserve"> niet erg logisch</w:t>
-      </w:r>
-      <w:r>
-        <w:t xml:space="preserve"> </w:t>
+        <w:t xml:space="preserve">Sommen niet erg logisch </w:t>
       </w:r>
       <w:proofErr w:type="spellStart"/>
       <w:r>

</xml_diff>